<commit_message>
report and diagrams done
</commit_message>
<xml_diff>
--- a/demo.docx
+++ b/demo.docx
@@ -46,8 +46,13 @@
       </w:r>
     </w:p>
     <w:p>
-      <w:r>
-        <w:t>Config 1</w:t>
+      <w:proofErr w:type="spellStart"/>
+      <w:r>
+        <w:t>Config</w:t>
+      </w:r>
+      <w:proofErr w:type="spellEnd"/>
+      <w:r>
+        <w:t xml:space="preserve"> 1</w:t>
       </w:r>
     </w:p>
     <w:p>
@@ -62,18 +67,20 @@
     </w:p>
     <w:p>
       <w:r>
-        <w:t>Ip:1.1.1.1</w:t>
-      </w:r>
+        <w:t>Ip</w:t>
+      </w:r>
+      <w:proofErr w:type="gramStart"/>
+      <w:r>
+        <w:t>:1.1.1.1</w:t>
+      </w:r>
+      <w:proofErr w:type="gramEnd"/>
       <w:r>
         <w:t xml:space="preserve"> </w:t>
       </w:r>
     </w:p>
     <w:p>
       <w:r>
-        <w:t xml:space="preserve">Pc </w:t>
-      </w:r>
-      <w:r>
-        <w:t>b</w:t>
+        <w:t>Pc b</w:t>
       </w:r>
     </w:p>
     <w:p>
@@ -83,18 +90,17 @@
     </w:p>
     <w:p>
       <w:r>
-        <w:t>Ip:</w:t>
-      </w:r>
-      <w:r>
-        <w:t>1.1.1.2</w:t>
-      </w:r>
-    </w:p>
-    <w:p>
-      <w:r>
-        <w:t xml:space="preserve">Pc </w:t>
-      </w:r>
-      <w:r>
-        <w:t>c</w:t>
+        <w:t>Ip</w:t>
+      </w:r>
+      <w:proofErr w:type="gramStart"/>
+      <w:r>
+        <w:t>:1.1.1.2</w:t>
+      </w:r>
+      <w:proofErr w:type="gramEnd"/>
+    </w:p>
+    <w:p>
+      <w:r>
+        <w:t>Pc c</w:t>
       </w:r>
     </w:p>
     <w:p>
@@ -104,11 +110,13 @@
     </w:p>
     <w:p>
       <w:r>
-        <w:t>Ip:</w:t>
-      </w:r>
-      <w:r>
-        <w:t>1.1.1.3</w:t>
-      </w:r>
+        <w:t>Ip</w:t>
+      </w:r>
+      <w:proofErr w:type="gramStart"/>
+      <w:r>
+        <w:t>:1.1.1.3</w:t>
+      </w:r>
+      <w:proofErr w:type="gramEnd"/>
     </w:p>
     <w:p>
       <w:r>
@@ -132,8 +140,8 @@
         <w:lastRenderedPageBreak/>
         <w:drawing>
           <wp:inline distT="0" distB="0" distL="0" distR="0" wp14:anchorId="1D3D427B" wp14:editId="045A7EE0">
-            <wp:extent cx="5943600" cy="3341370"/>
-            <wp:effectExtent l="0" t="0" r="0" b="0"/>
+            <wp:extent cx="1438275" cy="923925"/>
+            <wp:effectExtent l="0" t="0" r="9525" b="9525"/>
             <wp:docPr id="2" name="Picture 2"/>
             <wp:cNvGraphicFramePr>
               <a:graphicFrameLocks xmlns:a="http://schemas.openxmlformats.org/drawingml/2006/main" noChangeAspect="1"/>
@@ -145,8 +153,174 @@
                     <pic:cNvPr id="0" name=""/>
                     <pic:cNvPicPr/>
                   </pic:nvPicPr>
+                  <pic:blipFill rotWithShape="1">
+                    <a:blip r:embed="rId6"/>
+                    <a:srcRect l="28205" t="45325" r="47596" b="27024"/>
+                    <a:stretch/>
+                  </pic:blipFill>
+                  <pic:spPr bwMode="auto">
+                    <a:xfrm>
+                      <a:off x="0" y="0"/>
+                      <a:ext cx="1438275" cy="923925"/>
+                    </a:xfrm>
+                    <a:prstGeom prst="rect">
+                      <a:avLst/>
+                    </a:prstGeom>
+                    <a:ln>
+                      <a:noFill/>
+                    </a:ln>
+                    <a:extLst>
+                      <a:ext uri="{53640926-AAD7-44D8-BBD7-CCE9431645EC}">
+                        <a14:shadowObscured xmlns:a14="http://schemas.microsoft.com/office/drawing/2010/main"/>
+                      </a:ext>
+                    </a:extLst>
+                  </pic:spPr>
+                </pic:pic>
+              </a:graphicData>
+            </a:graphic>
+          </wp:inline>
+        </w:drawing>
+      </w:r>
+    </w:p>
+    <w:p>
+      <w:proofErr w:type="spellStart"/>
+      <w:r>
+        <w:t>Config</w:t>
+      </w:r>
+      <w:proofErr w:type="spellEnd"/>
+    </w:p>
+    <w:p>
+      <w:r>
+        <w:t>Pc a</w:t>
+      </w:r>
+    </w:p>
+    <w:p>
+      <w:r>
+        <w:t>Gateway 1.1.1.0</w:t>
+      </w:r>
+    </w:p>
+    <w:p>
+      <w:proofErr w:type="spellStart"/>
+      <w:r>
+        <w:t>Ip</w:t>
+      </w:r>
+      <w:proofErr w:type="spellEnd"/>
+      <w:r>
+        <w:t xml:space="preserve"> 1.1.1.1</w:t>
+      </w:r>
+    </w:p>
+    <w:p>
+      <w:r>
+        <w:t>Pc b</w:t>
+      </w:r>
+    </w:p>
+    <w:p>
+      <w:r>
+        <w:t>Gateway 2.2.2.0</w:t>
+      </w:r>
+    </w:p>
+    <w:p>
+      <w:proofErr w:type="spellStart"/>
+      <w:r>
+        <w:t>Ip</w:t>
+      </w:r>
+      <w:proofErr w:type="spellEnd"/>
+      <w:r>
+        <w:t xml:space="preserve"> 2.2.2.1</w:t>
+      </w:r>
+    </w:p>
+    <w:p>
+      <w:r>
+        <w:t>Router</w:t>
+      </w:r>
+    </w:p>
+    <w:p>
+      <w:r>
+        <w:t xml:space="preserve">Fa0 </w:t>
+      </w:r>
+      <w:proofErr w:type="spellStart"/>
+      <w:r>
+        <w:t>ip</w:t>
+      </w:r>
+      <w:proofErr w:type="spellEnd"/>
+      <w:r>
+        <w:t xml:space="preserve"> 1.1.1.0</w:t>
+      </w:r>
+    </w:p>
+    <w:p>
+      <w:r>
+        <w:t xml:space="preserve">Fa 1 </w:t>
+      </w:r>
+      <w:proofErr w:type="spellStart"/>
+      <w:r>
+        <w:t>ip</w:t>
+      </w:r>
+      <w:proofErr w:type="spellEnd"/>
+      <w:r>
+        <w:t xml:space="preserve"> 2.2.2.0</w:t>
+      </w:r>
+    </w:p>
+    <w:p>
+      <w:r>
+        <w:t>Routing table</w:t>
+      </w:r>
+    </w:p>
+    <w:p>
+      <w:r>
+        <w:t>Network 1.0.0.0</w:t>
+      </w:r>
+    </w:p>
+    <w:p>
+      <w:r>
+        <w:t>Mask 255.0.0.0</w:t>
+      </w:r>
+    </w:p>
+    <w:p>
+      <w:r>
+        <w:t>Hop 2.2.2.1</w:t>
+      </w:r>
+    </w:p>
+    <w:p/>
+    <w:p>
+      <w:r>
+        <w:t>Network 2.0.0.0</w:t>
+      </w:r>
+    </w:p>
+    <w:p>
+      <w:r>
+        <w:t>Mask 255.0.0.0</w:t>
+      </w:r>
+    </w:p>
+    <w:p>
+      <w:r>
+        <w:t>Hop 1.1.1.1</w:t>
+      </w:r>
+    </w:p>
+    <w:p>
+      <w:bookmarkStart w:id="0" w:name="_GoBack"/>
+      <w:r>
+        <w:rPr>
+          <w:noProof/>
+          <w:lang w:val="en-US"/>
+        </w:rPr>
+        <w:lastRenderedPageBreak/>
+        <w:drawing>
+          <wp:inline distT="0" distB="0" distL="0" distR="0" wp14:anchorId="42E966A5" wp14:editId="01432F89">
+            <wp:extent cx="5943600" cy="3341370"/>
+            <wp:effectExtent l="0" t="0" r="0" b="0"/>
+            <wp:docPr id="3" name="Picture 3"/>
+            <wp:cNvGraphicFramePr>
+              <a:graphicFrameLocks xmlns:a="http://schemas.openxmlformats.org/drawingml/2006/main" noChangeAspect="1"/>
+            </wp:cNvGraphicFramePr>
+            <a:graphic xmlns:a="http://schemas.openxmlformats.org/drawingml/2006/main">
+              <a:graphicData uri="http://schemas.openxmlformats.org/drawingml/2006/picture">
+                <pic:pic xmlns:pic="http://schemas.openxmlformats.org/drawingml/2006/picture">
+                  <pic:nvPicPr>
+                    <pic:cNvPr id="0" name=""/>
+                    <pic:cNvPicPr/>
+                  </pic:nvPicPr>
                   <pic:blipFill>
-                    <a:blip r:embed="rId6"/>
+                    <a:blip r:embed="rId7"/>
                     <a:stretch>
                       <a:fillRect/>
                     </a:stretch>
@@ -166,96 +340,6 @@
           </wp:inline>
         </w:drawing>
       </w:r>
-    </w:p>
-    <w:p>
-      <w:r>
-        <w:t>Config</w:t>
-      </w:r>
-    </w:p>
-    <w:p>
-      <w:r>
-        <w:t>Pc a</w:t>
-      </w:r>
-    </w:p>
-    <w:p>
-      <w:r>
-        <w:t>Gateway 1.1.1.0</w:t>
-      </w:r>
-    </w:p>
-    <w:p>
-      <w:r>
-        <w:t>Ip 1.1.1.1</w:t>
-      </w:r>
-    </w:p>
-    <w:p>
-      <w:r>
-        <w:t>Pc b</w:t>
-      </w:r>
-    </w:p>
-    <w:p>
-      <w:r>
-        <w:t>Gateway 2.2.2.0</w:t>
-      </w:r>
-    </w:p>
-    <w:p>
-      <w:r>
-        <w:t>Ip 2.2.2.1</w:t>
-      </w:r>
-    </w:p>
-    <w:p>
-      <w:r>
-        <w:t>Router</w:t>
-      </w:r>
-    </w:p>
-    <w:p>
-      <w:r>
-        <w:t>Fa0 ip 1.1.1.0</w:t>
-      </w:r>
-    </w:p>
-    <w:p>
-      <w:r>
-        <w:t>Fa 1 ip 2.2.2.0</w:t>
-      </w:r>
-    </w:p>
-    <w:p>
-      <w:r>
-        <w:t>Routing table</w:t>
-      </w:r>
-    </w:p>
-    <w:p>
-      <w:r>
-        <w:t>Network 1.0.0.0</w:t>
-      </w:r>
-    </w:p>
-    <w:p>
-      <w:r>
-        <w:t>Mask 255.0.0.0</w:t>
-      </w:r>
-    </w:p>
-    <w:p>
-      <w:r>
-        <w:t>Hop 2.2.2.1</w:t>
-      </w:r>
-    </w:p>
-    <w:p/>
-    <w:p>
-      <w:r>
-        <w:lastRenderedPageBreak/>
-        <w:t>Network 2.0.0.0</w:t>
-      </w:r>
-    </w:p>
-    <w:p>
-      <w:r>
-        <w:t>Mask 255.0.0.0</w:t>
-      </w:r>
-    </w:p>
-    <w:p>
-      <w:r>
-        <w:t>Hop 1.1.1.1</w:t>
-      </w:r>
-    </w:p>
-    <w:p>
-      <w:bookmarkStart w:id="0" w:name="_GoBack"/>
       <w:bookmarkEnd w:id="0"/>
     </w:p>
     <w:sectPr>

</xml_diff>